<commit_message>
(U) Check in of design documents and final prototype
</commit_message>
<xml_diff>
--- a/Project Documentation/Capstone Documents/Hagerman_Kendrick_Progress_Report_2.docx
+++ b/Project Documentation/Capstone Documents/Hagerman_Kendrick_Progress_Report_2.docx
@@ -395,6 +395,8 @@
             </w:tabs>
             <w:rPr>
               <w:noProof/>
+              <w:sz w:val="22"/>
+              <w:szCs w:val="22"/>
             </w:rPr>
           </w:pPr>
           <w:r>
@@ -406,7 +408,7 @@
           <w:r>
             <w:fldChar w:fldCharType="separate"/>
           </w:r>
-          <w:hyperlink w:anchor="_Toc475891777" w:history="1">
+          <w:hyperlink w:anchor="_Toc478302498" w:history="1">
             <w:r>
               <w:rPr>
                 <w:rStyle w:val="Hyperlink"/>
@@ -433,7 +435,7 @@
                 <w:noProof/>
                 <w:webHidden/>
               </w:rPr>
-              <w:instrText xml:space="preserve"> PAGEREF _Toc475891777 \h </w:instrText>
+              <w:instrText xml:space="preserve"> PAGEREF _Toc478302498 \h </w:instrText>
             </w:r>
             <w:r>
               <w:rPr>
@@ -472,9 +474,11 @@
             </w:tabs>
             <w:rPr>
               <w:noProof/>
+              <w:sz w:val="22"/>
+              <w:szCs w:val="22"/>
             </w:rPr>
           </w:pPr>
-          <w:hyperlink w:anchor="_Toc475891778" w:history="1">
+          <w:hyperlink w:anchor="_Toc478302499" w:history="1">
             <w:r>
               <w:rPr>
                 <w:rStyle w:val="Hyperlink"/>
@@ -501,7 +505,7 @@
                 <w:noProof/>
                 <w:webHidden/>
               </w:rPr>
-              <w:instrText xml:space="preserve"> PAGEREF _Toc475891778 \h </w:instrText>
+              <w:instrText xml:space="preserve"> PAGEREF _Toc478302499 \h </w:instrText>
             </w:r>
             <w:r>
               <w:rPr>
@@ -521,7 +525,7 @@
                 <w:noProof/>
                 <w:webHidden/>
               </w:rPr>
-              <w:t>2</w:t>
+              <w:t>3</w:t>
             </w:r>
             <w:r>
               <w:rPr>
@@ -540,9 +544,11 @@
             </w:tabs>
             <w:rPr>
               <w:noProof/>
+              <w:sz w:val="22"/>
+              <w:szCs w:val="22"/>
             </w:rPr>
           </w:pPr>
-          <w:hyperlink w:anchor="_Toc475891779" w:history="1">
+          <w:hyperlink w:anchor="_Toc478302500" w:history="1">
             <w:r>
               <w:rPr>
                 <w:rStyle w:val="Hyperlink"/>
@@ -569,7 +575,7 @@
                 <w:noProof/>
                 <w:webHidden/>
               </w:rPr>
-              <w:instrText xml:space="preserve"> PAGEREF _Toc475891779 \h </w:instrText>
+              <w:instrText xml:space="preserve"> PAGEREF _Toc478302500 \h </w:instrText>
             </w:r>
             <w:r>
               <w:rPr>
@@ -589,7 +595,7 @@
                 <w:noProof/>
                 <w:webHidden/>
               </w:rPr>
-              <w:t>2</w:t>
+              <w:t>3</w:t>
             </w:r>
             <w:r>
               <w:rPr>
@@ -608,9 +614,11 @@
             </w:tabs>
             <w:rPr>
               <w:noProof/>
+              <w:sz w:val="22"/>
+              <w:szCs w:val="22"/>
             </w:rPr>
           </w:pPr>
-          <w:hyperlink w:anchor="_Toc475891780" w:history="1">
+          <w:hyperlink w:anchor="_Toc478302501" w:history="1">
             <w:r>
               <w:rPr>
                 <w:rStyle w:val="Hyperlink"/>
@@ -637,7 +645,7 @@
                 <w:noProof/>
                 <w:webHidden/>
               </w:rPr>
-              <w:instrText xml:space="preserve"> PAGEREF _Toc475891780 \h </w:instrText>
+              <w:instrText xml:space="preserve"> PAGEREF _Toc478302501 \h </w:instrText>
             </w:r>
             <w:r>
               <w:rPr>
@@ -676,9 +684,11 @@
             </w:tabs>
             <w:rPr>
               <w:noProof/>
+              <w:sz w:val="22"/>
+              <w:szCs w:val="22"/>
             </w:rPr>
           </w:pPr>
-          <w:hyperlink w:anchor="_Toc475891781" w:history="1">
+          <w:hyperlink w:anchor="_Toc478302502" w:history="1">
             <w:r>
               <w:rPr>
                 <w:rStyle w:val="Hyperlink"/>
@@ -705,7 +715,7 @@
                 <w:noProof/>
                 <w:webHidden/>
               </w:rPr>
-              <w:instrText xml:space="preserve"> PAGEREF _Toc475891781 \h </w:instrText>
+              <w:instrText xml:space="preserve"> PAGEREF _Toc478302502 \h </w:instrText>
             </w:r>
             <w:r>
               <w:rPr>
@@ -744,9 +754,11 @@
             </w:tabs>
             <w:rPr>
               <w:noProof/>
+              <w:sz w:val="22"/>
+              <w:szCs w:val="22"/>
             </w:rPr>
           </w:pPr>
-          <w:hyperlink w:anchor="_Toc475891782" w:history="1">
+          <w:hyperlink w:anchor="_Toc478302503" w:history="1">
             <w:r>
               <w:rPr>
                 <w:rStyle w:val="Hyperlink"/>
@@ -773,7 +785,7 @@
                 <w:noProof/>
                 <w:webHidden/>
               </w:rPr>
-              <w:instrText xml:space="preserve"> PAGEREF _Toc475891782 \h </w:instrText>
+              <w:instrText xml:space="preserve"> PAGEREF _Toc478302503 \h </w:instrText>
             </w:r>
             <w:r>
               <w:rPr>
@@ -812,9 +824,11 @@
             </w:tabs>
             <w:rPr>
               <w:noProof/>
+              <w:sz w:val="22"/>
+              <w:szCs w:val="22"/>
             </w:rPr>
           </w:pPr>
-          <w:hyperlink w:anchor="_Toc475891783" w:history="1">
+          <w:hyperlink w:anchor="_Toc478302504" w:history="1">
             <w:r>
               <w:rPr>
                 <w:rStyle w:val="Hyperlink"/>
@@ -841,7 +855,7 @@
                 <w:noProof/>
                 <w:webHidden/>
               </w:rPr>
-              <w:instrText xml:space="preserve"> PAGEREF _Toc475891783 \h </w:instrText>
+              <w:instrText xml:space="preserve"> PAGEREF _Toc478302504 \h </w:instrText>
             </w:r>
             <w:r>
               <w:rPr>
@@ -880,9 +894,11 @@
             </w:tabs>
             <w:rPr>
               <w:noProof/>
+              <w:sz w:val="22"/>
+              <w:szCs w:val="22"/>
             </w:rPr>
           </w:pPr>
-          <w:hyperlink w:anchor="_Toc475891784" w:history="1">
+          <w:hyperlink w:anchor="_Toc478302505" w:history="1">
             <w:r>
               <w:rPr>
                 <w:rStyle w:val="Hyperlink"/>
@@ -909,7 +925,7 @@
                 <w:noProof/>
                 <w:webHidden/>
               </w:rPr>
-              <w:instrText xml:space="preserve"> PAGEREF _Toc475891784 \h </w:instrText>
+              <w:instrText xml:space="preserve"> PAGEREF _Toc478302505 \h </w:instrText>
             </w:r>
             <w:r>
               <w:rPr>
@@ -929,7 +945,7 @@
                 <w:noProof/>
                 <w:webHidden/>
               </w:rPr>
-              <w:t>3</w:t>
+              <w:t>4</w:t>
             </w:r>
             <w:r>
               <w:rPr>
@@ -948,9 +964,11 @@
             </w:tabs>
             <w:rPr>
               <w:noProof/>
+              <w:sz w:val="22"/>
+              <w:szCs w:val="22"/>
             </w:rPr>
           </w:pPr>
-          <w:hyperlink w:anchor="_Toc475891785" w:history="1">
+          <w:hyperlink w:anchor="_Toc478302506" w:history="1">
             <w:r>
               <w:rPr>
                 <w:rStyle w:val="Hyperlink"/>
@@ -977,7 +995,7 @@
                 <w:noProof/>
                 <w:webHidden/>
               </w:rPr>
-              <w:instrText xml:space="preserve"> PAGEREF _Toc475891785 \h </w:instrText>
+              <w:instrText xml:space="preserve"> PAGEREF _Toc478302506 \h </w:instrText>
             </w:r>
             <w:r>
               <w:rPr>
@@ -997,7 +1015,7 @@
                 <w:noProof/>
                 <w:webHidden/>
               </w:rPr>
-              <w:t>3</w:t>
+              <w:t>4</w:t>
             </w:r>
             <w:r>
               <w:rPr>
@@ -1016,9 +1034,11 @@
             </w:tabs>
             <w:rPr>
               <w:noProof/>
+              <w:sz w:val="22"/>
+              <w:szCs w:val="22"/>
             </w:rPr>
           </w:pPr>
-          <w:hyperlink w:anchor="_Toc475891786" w:history="1">
+          <w:hyperlink w:anchor="_Toc478302507" w:history="1">
             <w:r>
               <w:rPr>
                 <w:rStyle w:val="Hyperlink"/>
@@ -1045,7 +1065,7 @@
                 <w:noProof/>
                 <w:webHidden/>
               </w:rPr>
-              <w:instrText xml:space="preserve"> PAGEREF _Toc475891786 \h </w:instrText>
+              <w:instrText xml:space="preserve"> PAGEREF _Toc478302507 \h </w:instrText>
             </w:r>
             <w:r>
               <w:rPr>
@@ -1065,7 +1085,7 @@
                 <w:noProof/>
                 <w:webHidden/>
               </w:rPr>
-              <w:t>3</w:t>
+              <w:t>4</w:t>
             </w:r>
             <w:r>
               <w:rPr>
@@ -1084,9 +1104,11 @@
             </w:tabs>
             <w:rPr>
               <w:noProof/>
+              <w:sz w:val="22"/>
+              <w:szCs w:val="22"/>
             </w:rPr>
           </w:pPr>
-          <w:hyperlink w:anchor="_Toc475891787" w:history="1">
+          <w:hyperlink w:anchor="_Toc478302508" w:history="1">
             <w:r>
               <w:rPr>
                 <w:rStyle w:val="Hyperlink"/>
@@ -1113,7 +1135,7 @@
                 <w:noProof/>
                 <w:webHidden/>
               </w:rPr>
-              <w:instrText xml:space="preserve"> PAGEREF _Toc475891787 \h </w:instrText>
+              <w:instrText xml:space="preserve"> PAGEREF _Toc478302508 \h </w:instrText>
             </w:r>
             <w:r>
               <w:rPr>
@@ -1133,7 +1155,7 @@
                 <w:noProof/>
                 <w:webHidden/>
               </w:rPr>
-              <w:t>4</w:t>
+              <w:t>5</w:t>
             </w:r>
             <w:r>
               <w:rPr>
@@ -1152,9 +1174,11 @@
             </w:tabs>
             <w:rPr>
               <w:noProof/>
+              <w:sz w:val="22"/>
+              <w:szCs w:val="22"/>
             </w:rPr>
           </w:pPr>
-          <w:hyperlink w:anchor="_Toc475891788" w:history="1">
+          <w:hyperlink w:anchor="_Toc478302509" w:history="1">
             <w:r>
               <w:rPr>
                 <w:rStyle w:val="Hyperlink"/>
@@ -1181,7 +1205,7 @@
                 <w:noProof/>
                 <w:webHidden/>
               </w:rPr>
-              <w:instrText xml:space="preserve"> PAGEREF _Toc475891788 \h </w:instrText>
+              <w:instrText xml:space="preserve"> PAGEREF _Toc478302509 \h </w:instrText>
             </w:r>
             <w:r>
               <w:rPr>
@@ -1201,7 +1225,7 @@
                 <w:noProof/>
                 <w:webHidden/>
               </w:rPr>
-              <w:t>4</w:t>
+              <w:t>5</w:t>
             </w:r>
             <w:r>
               <w:rPr>
@@ -1220,9 +1244,11 @@
             </w:tabs>
             <w:rPr>
               <w:noProof/>
+              <w:sz w:val="22"/>
+              <w:szCs w:val="22"/>
             </w:rPr>
           </w:pPr>
-          <w:hyperlink w:anchor="_Toc475891789" w:history="1">
+          <w:hyperlink w:anchor="_Toc478302510" w:history="1">
             <w:r>
               <w:rPr>
                 <w:rStyle w:val="Hyperlink"/>
@@ -1249,7 +1275,7 @@
                 <w:noProof/>
                 <w:webHidden/>
               </w:rPr>
-              <w:instrText xml:space="preserve"> PAGEREF _Toc475891789 \h </w:instrText>
+              <w:instrText xml:space="preserve"> PAGEREF _Toc478302510 \h </w:instrText>
             </w:r>
             <w:r>
               <w:rPr>
@@ -1269,7 +1295,7 @@
                 <w:noProof/>
                 <w:webHidden/>
               </w:rPr>
-              <w:t>4</w:t>
+              <w:t>5</w:t>
             </w:r>
             <w:r>
               <w:rPr>
@@ -1288,9 +1314,11 @@
             </w:tabs>
             <w:rPr>
               <w:noProof/>
+              <w:sz w:val="22"/>
+              <w:szCs w:val="22"/>
             </w:rPr>
           </w:pPr>
-          <w:hyperlink w:anchor="_Toc475891790" w:history="1">
+          <w:hyperlink w:anchor="_Toc478302511" w:history="1">
             <w:r>
               <w:rPr>
                 <w:rStyle w:val="Hyperlink"/>
@@ -1317,7 +1345,7 @@
                 <w:noProof/>
                 <w:webHidden/>
               </w:rPr>
-              <w:instrText xml:space="preserve"> PAGEREF _Toc475891790 \h </w:instrText>
+              <w:instrText xml:space="preserve"> PAGEREF _Toc478302511 \h </w:instrText>
             </w:r>
             <w:r>
               <w:rPr>
@@ -1337,7 +1365,7 @@
                 <w:noProof/>
                 <w:webHidden/>
               </w:rPr>
-              <w:t>4</w:t>
+              <w:t>5</w:t>
             </w:r>
             <w:r>
               <w:rPr>
@@ -1394,7 +1422,7 @@
       <w:pPr>
         <w:pStyle w:val="Heading1"/>
       </w:pPr>
-      <w:bookmarkStart w:id="0" w:name="_Toc475891777"/>
+      <w:bookmarkStart w:id="0" w:name="_Toc478302498"/>
       <w:r>
         <w:t>Project Background:</w:t>
       </w:r>
@@ -1569,7 +1597,7 @@
       <w:pPr>
         <w:pStyle w:val="Heading1"/>
       </w:pPr>
-      <w:bookmarkStart w:id="1" w:name="_Toc475891778"/>
+      <w:bookmarkStart w:id="1" w:name="_Toc478302499"/>
       <w:r>
         <w:t>Terms of Reference &amp; Key Objectives</w:t>
       </w:r>
@@ -1580,7 +1608,7 @@
       <w:pPr>
         <w:pStyle w:val="Heading2"/>
       </w:pPr>
-      <w:bookmarkStart w:id="2" w:name="_Toc475891779"/>
+      <w:bookmarkStart w:id="2" w:name="_Toc478302500"/>
       <w:r>
         <w:t>Terms of Reference</w:t>
       </w:r>
@@ -1662,7 +1690,7 @@
           </w:tcPr>
           <w:p>
             <w:r>
-              <w:t>GUI</w:t>
+              <w:t>ASPX</w:t>
             </w:r>
           </w:p>
         </w:tc>
@@ -1675,7 +1703,7 @@
               <w:cnfStyle w:val="000000000000" w:firstRow="0" w:lastRow="0" w:firstColumn="0" w:lastColumn="0" w:oddVBand="0" w:evenVBand="0" w:oddHBand="0" w:evenHBand="0" w:firstRowFirstColumn="0" w:firstRowLastColumn="0" w:lastRowFirstColumn="0" w:lastRowLastColumn="0"/>
             </w:pPr>
             <w:r>
-              <w:t>Graphical User Interface</w:t>
+              <w:t>Active Server Page Extended</w:t>
             </w:r>
           </w:p>
         </w:tc>
@@ -1688,7 +1716,7 @@
           </w:tcPr>
           <w:p>
             <w:r>
-              <w:t>MVVM</w:t>
+              <w:t>C#</w:t>
             </w:r>
           </w:p>
         </w:tc>
@@ -1701,10 +1729,7 @@
               <w:cnfStyle w:val="000000000000" w:firstRow="0" w:lastRow="0" w:firstColumn="0" w:lastColumn="0" w:oddVBand="0" w:evenVBand="0" w:oddHBand="0" w:evenHBand="0" w:firstRowFirstColumn="0" w:firstRowLastColumn="0" w:lastRowFirstColumn="0" w:lastRowLastColumn="0"/>
             </w:pPr>
             <w:r>
-              <w:t>Model View View-</w:t>
-            </w:r>
-            <w:r>
-              <w:t>Model</w:t>
+              <w:t>C-Sharp Programming Language</w:t>
             </w:r>
           </w:p>
         </w:tc>
@@ -1717,7 +1742,7 @@
           </w:tcPr>
           <w:p>
             <w:r>
-              <w:t>QA</w:t>
+              <w:t>GUI</w:t>
             </w:r>
           </w:p>
         </w:tc>
@@ -1728,15 +1753,9 @@
           <w:p>
             <w:pPr>
               <w:cnfStyle w:val="000000000000" w:firstRow="0" w:lastRow="0" w:firstColumn="0" w:lastColumn="0" w:oddVBand="0" w:evenVBand="0" w:oddHBand="0" w:evenHBand="0" w:firstRowFirstColumn="0" w:firstRowLastColumn="0" w:lastRowFirstColumn="0" w:lastRowLastColumn="0"/>
-              <w:rPr>
-                <w:rStyle w:val="tgc"/>
-              </w:rPr>
             </w:pPr>
             <w:r>
-              <w:rPr>
-                <w:rStyle w:val="tgc"/>
-              </w:rPr>
-              <w:t>Quality Assurance</w:t>
+              <w:t>Graphical User Interface</w:t>
             </w:r>
           </w:p>
         </w:tc>
@@ -1749,7 +1768,7 @@
           </w:tcPr>
           <w:p>
             <w:r>
-              <w:t>SDD</w:t>
+              <w:t>MVVM</w:t>
             </w:r>
           </w:p>
         </w:tc>
@@ -1760,12 +1779,9 @@
           <w:p>
             <w:pPr>
               <w:cnfStyle w:val="000000000000" w:firstRow="0" w:lastRow="0" w:firstColumn="0" w:lastColumn="0" w:oddVBand="0" w:evenVBand="0" w:oddHBand="0" w:evenHBand="0" w:firstRowFirstColumn="0" w:firstRowLastColumn="0" w:lastRowFirstColumn="0" w:lastRowLastColumn="0"/>
-              <w:rPr>
-                <w:rStyle w:val="tgc"/>
-              </w:rPr>
             </w:pPr>
             <w:r>
-              <w:t>Software Design Description</w:t>
+              <w:t>Model View View-Model</w:t>
             </w:r>
           </w:p>
         </w:tc>
@@ -1778,7 +1794,7 @@
           </w:tcPr>
           <w:p>
             <w:r>
-              <w:t>SPMP</w:t>
+              <w:t>QA</w:t>
             </w:r>
           </w:p>
         </w:tc>
@@ -1794,7 +1810,10 @@
               </w:rPr>
             </w:pPr>
             <w:r>
-              <w:t>Software Project Management Plan</w:t>
+              <w:rPr>
+                <w:rStyle w:val="tgc"/>
+              </w:rPr>
+              <w:t>Quality Assurance</w:t>
             </w:r>
           </w:p>
         </w:tc>
@@ -1807,7 +1826,36 @@
           </w:tcPr>
           <w:p>
             <w:r>
-              <w:t>SQL</w:t>
+              <w:t>SDD</w:t>
+            </w:r>
+          </w:p>
+        </w:tc>
+        <w:tc>
+          <w:tcPr>
+            <w:tcW w:w="4788" w:type="dxa"/>
+          </w:tcPr>
+          <w:p>
+            <w:pPr>
+              <w:cnfStyle w:val="000000000000" w:firstRow="0" w:lastRow="0" w:firstColumn="0" w:lastColumn="0" w:oddVBand="0" w:evenVBand="0" w:oddHBand="0" w:evenHBand="0" w:firstRowFirstColumn="0" w:firstRowLastColumn="0" w:lastRowFirstColumn="0" w:lastRowLastColumn="0"/>
+              <w:rPr>
+                <w:rStyle w:val="tgc"/>
+              </w:rPr>
+            </w:pPr>
+            <w:r>
+              <w:t>Software Design Description</w:t>
+            </w:r>
+          </w:p>
+        </w:tc>
+      </w:tr>
+      <w:tr>
+        <w:tc>
+          <w:tcPr>
+            <w:cnfStyle w:val="001000000000" w:firstRow="0" w:lastRow="0" w:firstColumn="1" w:lastColumn="0" w:oddVBand="0" w:evenVBand="0" w:oddHBand="0" w:evenHBand="0" w:firstRowFirstColumn="0" w:firstRowLastColumn="0" w:lastRowFirstColumn="0" w:lastRowLastColumn="0"/>
+            <w:tcW w:w="4788" w:type="dxa"/>
+          </w:tcPr>
+          <w:p>
+            <w:r>
+              <w:t>SLN</w:t>
             </w:r>
           </w:p>
         </w:tc>
@@ -1820,10 +1868,7 @@
               <w:cnfStyle w:val="000000000000" w:firstRow="0" w:lastRow="0" w:firstColumn="0" w:lastColumn="0" w:oddVBand="0" w:evenVBand="0" w:oddHBand="0" w:evenHBand="0" w:firstRowFirstColumn="0" w:firstRowLastColumn="0" w:lastRowFirstColumn="0" w:lastRowLastColumn="0"/>
             </w:pPr>
             <w:r>
-              <w:rPr>
-                <w:rStyle w:val="tgc"/>
-              </w:rPr>
-              <w:t>Structured Query Language</w:t>
+              <w:t>Visual Studio Solution</w:t>
             </w:r>
           </w:p>
         </w:tc>
@@ -1836,7 +1881,7 @@
           </w:tcPr>
           <w:p>
             <w:r>
-              <w:t>SRS</w:t>
+              <w:t>SPMP</w:t>
             </w:r>
           </w:p>
         </w:tc>
@@ -1852,7 +1897,7 @@
               </w:rPr>
             </w:pPr>
             <w:r>
-              <w:t>Software Requirements Specifications</w:t>
+              <w:t>Software Project Management Plan</w:t>
             </w:r>
           </w:p>
         </w:tc>
@@ -1865,7 +1910,7 @@
           </w:tcPr>
           <w:p>
             <w:r>
-              <w:t>STD</w:t>
+              <w:t>SQL</w:t>
             </w:r>
           </w:p>
         </w:tc>
@@ -1878,7 +1923,120 @@
               <w:cnfStyle w:val="000000000000" w:firstRow="0" w:lastRow="0" w:firstColumn="0" w:lastColumn="0" w:oddVBand="0" w:evenVBand="0" w:oddHBand="0" w:evenHBand="0" w:firstRowFirstColumn="0" w:firstRowLastColumn="0" w:lastRowFirstColumn="0" w:lastRowLastColumn="0"/>
             </w:pPr>
             <w:r>
+              <w:rPr>
+                <w:rStyle w:val="tgc"/>
+              </w:rPr>
+              <w:t>Structured Query Language</w:t>
+            </w:r>
+          </w:p>
+        </w:tc>
+      </w:tr>
+      <w:tr>
+        <w:tc>
+          <w:tcPr>
+            <w:cnfStyle w:val="001000000000" w:firstRow="0" w:lastRow="0" w:firstColumn="1" w:lastColumn="0" w:oddVBand="0" w:evenVBand="0" w:oddHBand="0" w:evenHBand="0" w:firstRowFirstColumn="0" w:firstRowLastColumn="0" w:lastRowFirstColumn="0" w:lastRowLastColumn="0"/>
+            <w:tcW w:w="4788" w:type="dxa"/>
+          </w:tcPr>
+          <w:p>
+            <w:r>
+              <w:t>SRS</w:t>
+            </w:r>
+          </w:p>
+        </w:tc>
+        <w:tc>
+          <w:tcPr>
+            <w:tcW w:w="4788" w:type="dxa"/>
+          </w:tcPr>
+          <w:p>
+            <w:pPr>
+              <w:cnfStyle w:val="000000000000" w:firstRow="0" w:lastRow="0" w:firstColumn="0" w:lastColumn="0" w:oddVBand="0" w:evenVBand="0" w:oddHBand="0" w:evenHBand="0" w:firstRowFirstColumn="0" w:firstRowLastColumn="0" w:lastRowFirstColumn="0" w:lastRowLastColumn="0"/>
+              <w:rPr>
+                <w:rStyle w:val="tgc"/>
+              </w:rPr>
+            </w:pPr>
+            <w:r>
+              <w:t>Software Requirements Specifications</w:t>
+            </w:r>
+          </w:p>
+        </w:tc>
+      </w:tr>
+      <w:tr>
+        <w:tc>
+          <w:tcPr>
+            <w:cnfStyle w:val="001000000000" w:firstRow="0" w:lastRow="0" w:firstColumn="1" w:lastColumn="0" w:oddVBand="0" w:evenVBand="0" w:oddHBand="0" w:evenHBand="0" w:firstRowFirstColumn="0" w:firstRowLastColumn="0" w:lastRowFirstColumn="0" w:lastRowLastColumn="0"/>
+            <w:tcW w:w="4788" w:type="dxa"/>
+          </w:tcPr>
+          <w:p>
+            <w:r>
+              <w:t>STD</w:t>
+            </w:r>
+          </w:p>
+        </w:tc>
+        <w:tc>
+          <w:tcPr>
+            <w:tcW w:w="4788" w:type="dxa"/>
+          </w:tcPr>
+          <w:p>
+            <w:pPr>
+              <w:cnfStyle w:val="000000000000" w:firstRow="0" w:lastRow="0" w:firstColumn="0" w:lastColumn="0" w:oddVBand="0" w:evenVBand="0" w:oddHBand="0" w:evenHBand="0" w:firstRowFirstColumn="0" w:firstRowLastColumn="0" w:lastRowFirstColumn="0" w:lastRowLastColumn="0"/>
+            </w:pPr>
+            <w:r>
               <w:t>Software Test Document</w:t>
+            </w:r>
+          </w:p>
+        </w:tc>
+      </w:tr>
+      <w:tr>
+        <w:tc>
+          <w:tcPr>
+            <w:cnfStyle w:val="001000000000" w:firstRow="0" w:lastRow="0" w:firstColumn="1" w:lastColumn="0" w:oddVBand="0" w:evenVBand="0" w:oddHBand="0" w:evenHBand="0" w:firstRowFirstColumn="0" w:firstRowLastColumn="0" w:lastRowFirstColumn="0" w:lastRowLastColumn="0"/>
+            <w:tcW w:w="4788" w:type="dxa"/>
+          </w:tcPr>
+          <w:p>
+            <w:r>
+              <w:t>VS</w:t>
+            </w:r>
+          </w:p>
+        </w:tc>
+        <w:tc>
+          <w:tcPr>
+            <w:tcW w:w="4788" w:type="dxa"/>
+          </w:tcPr>
+          <w:p>
+            <w:pPr>
+              <w:cnfStyle w:val="000000000000" w:firstRow="0" w:lastRow="0" w:firstColumn="0" w:lastColumn="0" w:oddVBand="0" w:evenVBand="0" w:oddHBand="0" w:evenHBand="0" w:firstRowFirstColumn="0" w:firstRowLastColumn="0" w:lastRowFirstColumn="0" w:lastRowLastColumn="0"/>
+            </w:pPr>
+            <w:r>
+              <w:t>Visual Studio</w:t>
+            </w:r>
+          </w:p>
+        </w:tc>
+      </w:tr>
+      <w:tr>
+        <w:tc>
+          <w:tcPr>
+            <w:cnfStyle w:val="001000000000" w:firstRow="0" w:lastRow="0" w:firstColumn="1" w:lastColumn="0" w:oddVBand="0" w:evenVBand="0" w:oddHBand="0" w:evenHBand="0" w:firstRowFirstColumn="0" w:firstRowLastColumn="0" w:lastRowFirstColumn="0" w:lastRowLastColumn="0"/>
+            <w:tcW w:w="4788" w:type="dxa"/>
+          </w:tcPr>
+          <w:p>
+            <w:r>
+              <w:t>XAML</w:t>
+            </w:r>
+          </w:p>
+        </w:tc>
+        <w:tc>
+          <w:tcPr>
+            <w:tcW w:w="4788" w:type="dxa"/>
+          </w:tcPr>
+          <w:p>
+            <w:pPr>
+              <w:cnfStyle w:val="000000000000" w:firstRow="0" w:lastRow="0" w:firstColumn="0" w:lastColumn="0" w:oddVBand="0" w:evenVBand="0" w:oddHBand="0" w:evenHBand="0" w:firstRowFirstColumn="0" w:firstRowLastColumn="0" w:lastRowFirstColumn="0" w:lastRowLastColumn="0"/>
+            </w:pPr>
+            <w:r>
+              <w:rPr>
+                <w:rStyle w:val="tgc"/>
+              </w:rPr>
+              <w:t>Extensible Application Markup Language</w:t>
             </w:r>
           </w:p>
         </w:tc>
@@ -1890,7 +2048,7 @@
       <w:pPr>
         <w:pStyle w:val="Heading2"/>
       </w:pPr>
-      <w:bookmarkStart w:id="3" w:name="_Toc475891780"/>
+      <w:bookmarkStart w:id="3" w:name="_Toc478302501"/>
       <w:r>
         <w:t>Key Objectives</w:t>
       </w:r>
@@ -1924,7 +2082,7 @@
       <w:pPr>
         <w:pStyle w:val="Heading3"/>
       </w:pPr>
-      <w:bookmarkStart w:id="4" w:name="_Toc475891781"/>
+      <w:bookmarkStart w:id="4" w:name="_Toc478302502"/>
       <w:r>
         <w:t>SRS001</w:t>
       </w:r>
@@ -1942,7 +2100,28 @@
           <w:rFonts w:cs="Arial"/>
           <w:bCs/>
         </w:rPr>
-        <w:t>Implement a program as a GUI that allows a store manager to select from one or more template types and categorized items created from a database.</w:t>
+        <w:t xml:space="preserve">Allow a district or store manager to connect to a server containing a user-driven program that </w:t>
+      </w:r>
+      <w:r>
+        <w:rPr>
+          <w:rFonts w:cs="Arial"/>
+          <w:bCs/>
+        </w:rPr>
+        <w:t>will generate</w:t>
+      </w:r>
+      <w:r>
+        <w:rPr>
+          <w:rFonts w:cs="Arial"/>
+          <w:bCs/>
+        </w:rPr>
+        <w:t xml:space="preserve"> a custom Food Giant Flyer by selecting from multiple template types and from t</w:t>
+      </w:r>
+      <w:r>
+        <w:rPr>
+          <w:rFonts w:cs="Arial"/>
+          <w:bCs/>
+        </w:rPr>
+        <w:t>he current Food Giant inventory</w:t>
       </w:r>
     </w:p>
     <w:p/>
@@ -1950,7 +2129,7 @@
       <w:pPr>
         <w:pStyle w:val="Heading3"/>
       </w:pPr>
-      <w:bookmarkStart w:id="5" w:name="_Toc475891782"/>
+      <w:bookmarkStart w:id="5" w:name="_Toc478302503"/>
       <w:r>
         <w:t>SRS002</w:t>
       </w:r>
@@ -1968,7 +2147,21 @@
           <w:rFonts w:cs="Arial"/>
           <w:bCs/>
         </w:rPr>
-        <w:t>Create a SQL database used to store Food Giant data.</w:t>
+        <w:t xml:space="preserve">The Food Giant Flyer </w:t>
+      </w:r>
+      <w:r>
+        <w:rPr>
+          <w:rFonts w:cs="Arial"/>
+          <w:bCs/>
+        </w:rPr>
+        <w:t xml:space="preserve">Generator </w:t>
+      </w:r>
+      <w:r>
+        <w:rPr>
+          <w:rFonts w:cs="Arial"/>
+          <w:bCs/>
+        </w:rPr>
+        <w:t>program shall use a SQL database</w:t>
       </w:r>
     </w:p>
     <w:p/>
@@ -1976,7 +2169,7 @@
       <w:pPr>
         <w:pStyle w:val="Heading3"/>
       </w:pPr>
-      <w:bookmarkStart w:id="6" w:name="_Toc475891783"/>
+      <w:bookmarkStart w:id="6" w:name="_Toc478302504"/>
       <w:r>
         <w:t>SRS003</w:t>
       </w:r>
@@ -1994,7 +2187,7 @@
           <w:rFonts w:cs="Arial"/>
           <w:bCs/>
         </w:rPr>
-        <w:t xml:space="preserve">Deploy this program onto a server that the store managers, division managers and division manager’s assistants can log in to in order to print a flyer, add a new product and associated images, or add a new flyer template.  </w:t>
+        <w:t>The Food Giant Flyer Generator program shall be Deployed to a server where the store managers, division managers and division manager’s assistants can run all previously mentioned functionality in the Food Giant Flyer Generator program</w:t>
       </w:r>
     </w:p>
     <w:p/>
@@ -2002,8 +2195,9 @@
       <w:pPr>
         <w:pStyle w:val="Heading3"/>
       </w:pPr>
-      <w:bookmarkStart w:id="7" w:name="_Toc475891784"/>
-      <w:r>
+      <w:bookmarkStart w:id="7" w:name="_Toc478302505"/>
+      <w:r>
+        <w:lastRenderedPageBreak/>
         <w:t>SRS004</w:t>
       </w:r>
       <w:bookmarkEnd w:id="7"/>
@@ -2018,9 +2212,8 @@
       <w:pPr>
         <w:pStyle w:val="Heading1"/>
       </w:pPr>
-      <w:bookmarkStart w:id="8" w:name="_Toc475891785"/>
-      <w:r>
-        <w:lastRenderedPageBreak/>
+      <w:bookmarkStart w:id="8" w:name="_Toc478302506"/>
+      <w:r>
         <w:t>Discussion of achievements since last reporting</w:t>
       </w:r>
       <w:bookmarkEnd w:id="8"/>
@@ -2073,7 +2266,10 @@
         </w:numPr>
       </w:pPr>
       <w:r>
-        <w:t>Heavily refined design document</w:t>
+        <w:t>Refined Software Requirements and h</w:t>
+      </w:r>
+      <w:r>
+        <w:t>eavily refined design document</w:t>
       </w:r>
       <w:r>
         <w:t>s</w:t>
@@ -2091,7 +2287,34 @@
         <w:t xml:space="preserve"> that</w:t>
       </w:r>
       <w:r>
-        <w:t xml:space="preserve"> final design documents will be complete in April.</w:t>
+        <w:t xml:space="preserve"> </w:t>
+      </w:r>
+      <w:r>
+        <w:t>design document</w:t>
+      </w:r>
+      <w:r>
+        <w:t>’</w:t>
+      </w:r>
+      <w:r>
+        <w:t>s</w:t>
+      </w:r>
+      <w:r>
+        <w:t xml:space="preserve"> overall</w:t>
+      </w:r>
+      <w:r>
+        <w:t xml:space="preserve"> structure is </w:t>
+      </w:r>
+      <w:r>
+        <w:t>near</w:t>
+      </w:r>
+      <w:r>
+        <w:t xml:space="preserve"> complete.  Still expecting f</w:t>
+      </w:r>
+      <w:r>
+        <w:t>inal design documents will be complete in A</w:t>
+      </w:r>
+      <w:r>
+        <w:t>pril</w:t>
       </w:r>
     </w:p>
     <w:p>
@@ -2167,7 +2390,7 @@
       <w:pPr>
         <w:pStyle w:val="Heading1"/>
       </w:pPr>
-      <w:bookmarkStart w:id="9" w:name="_Toc475891786"/>
+      <w:bookmarkStart w:id="9" w:name="_Toc478302507"/>
       <w:r>
         <w:t>Discussion of problems that have arisen</w:t>
       </w:r>
@@ -2194,13 +2417,34 @@
         <w:t xml:space="preserve"> requires significant overhead to use in project.</w:t>
       </w:r>
       <w:r>
-        <w:t xml:space="preserve">  A brief summary of the issue is as follows:</w:t>
-      </w:r>
-      <w:r>
         <w:t xml:space="preserve">  </w:t>
       </w:r>
       <w:r>
-        <w:t xml:space="preserve">Web Applications require many complex pieces and there is no way </w:t>
+        <w:t>A summary of the issue is as follows:</w:t>
+      </w:r>
+    </w:p>
+    <w:p>
+      <w:pPr>
+        <w:pStyle w:val="ListParagraph"/>
+        <w:numPr>
+          <w:ilvl w:val="1"/>
+          <w:numId w:val="4"/>
+        </w:numPr>
+      </w:pPr>
+      <w:r>
+        <w:t>Web Applications require many complex pieces</w:t>
+      </w:r>
+      <w:r>
+        <w:t xml:space="preserve"> to effectively use.</w:t>
+      </w:r>
+      <w:r>
+        <w:t xml:space="preserve"> </w:t>
+      </w:r>
+      <w:r>
+        <w:t xml:space="preserve"> T</w:t>
+      </w:r>
+      <w:r>
+        <w:t xml:space="preserve">here is no way </w:t>
       </w:r>
       <w:r>
         <w:t>to simply</w:t>
@@ -2209,10 +2453,28 @@
         <w:t xml:space="preserve"> open an ASPX file using parameters without creating the entire Web/Server model, which is </w:t>
       </w:r>
       <w:r>
-        <w:t>more complex than the project should be, which negatively impacts design, implementation and maintainability.  Essentially, there is no way to</w:t>
-      </w:r>
-      <w:r>
-        <w:t xml:space="preserve"> “pick and choose” what sections I needed.  </w:t>
+        <w:t>more com</w:t>
+      </w:r>
+      <w:r>
+        <w:t>plex than the project should be.</w:t>
+      </w:r>
+      <w:r>
+        <w:t xml:space="preserve"> </w:t>
+      </w:r>
+      <w:r>
+        <w:t xml:space="preserve">This </w:t>
+      </w:r>
+      <w:r>
+        <w:t>negatively impacts design, implementation and maintainability</w:t>
+      </w:r>
+      <w:r>
+        <w:t xml:space="preserve"> without giving much of a benefit</w:t>
+      </w:r>
+      <w:r>
+        <w:t xml:space="preserve">. </w:t>
+      </w:r>
+      <w:r>
+        <w:t xml:space="preserve"> </w:t>
       </w:r>
       <w:r>
         <w:t xml:space="preserve">Updating ASPX files is more complex than expected as well.  The solution was to figure out a way to generate all Flyer Templates in different C# files, removing ASP.NET from the project and reducing the complexity of the program while still fulfilling all SRS </w:t>
@@ -2235,8 +2497,6 @@
       <w:r>
         <w:t>Issue with getting prototype application to work with database.  Investigated error and lead to finding out about database connection issues.  This lead to me refining my database connection section of my design document to be more specific about what SQL Database I will use and what connection logic I will use in the Database Interface program.</w:t>
       </w:r>
-      <w:bookmarkStart w:id="10" w:name="_GoBack"/>
-      <w:bookmarkEnd w:id="10"/>
     </w:p>
     <w:p>
       <w:pPr>
@@ -2298,6 +2558,7 @@
         </w:numPr>
       </w:pPr>
       <w:r>
+        <w:lastRenderedPageBreak/>
         <w:t>Other stakeholders – I have not talked to other 5 division managers and do not know their goal.  I am presenting my prototype to all of them in April, which could quickly turn chaotic if they have disagreeing ideas.</w:t>
       </w:r>
       <w:r>
@@ -2308,12 +2569,11 @@
       <w:pPr>
         <w:pStyle w:val="Heading1"/>
       </w:pPr>
-      <w:bookmarkStart w:id="11" w:name="_Toc475891787"/>
-      <w:r>
-        <w:lastRenderedPageBreak/>
+      <w:bookmarkStart w:id="10" w:name="_Toc478302508"/>
+      <w:r>
         <w:t>Discussion of work that lies ahead</w:t>
       </w:r>
-      <w:bookmarkEnd w:id="11"/>
+      <w:bookmarkEnd w:id="10"/>
     </w:p>
     <w:p>
       <w:pPr>
@@ -2363,7 +2623,7 @@
         <w:t>h</w:t>
       </w:r>
       <w:r>
-        <w:t xml:space="preserve"> design documents on programs</w:t>
+        <w:t xml:space="preserve"> design documents</w:t>
       </w:r>
     </w:p>
     <w:p>
@@ -2411,7 +2671,7 @@
         </w:numPr>
       </w:pPr>
       <w:r>
-        <w:t>Complete test cases</w:t>
+        <w:t>Complete test case document</w:t>
       </w:r>
     </w:p>
     <w:p>
@@ -2435,10 +2695,10 @@
         <w:t>MP, SRS, User’s Manual, QA plan,</w:t>
       </w:r>
       <w:r>
-        <w:t xml:space="preserve"> test cases</w:t>
-      </w:r>
-      <w:r>
-        <w:t>, etc.</w:t>
+        <w:t xml:space="preserve"> </w:t>
+      </w:r>
+      <w:r>
+        <w:t>etc.</w:t>
       </w:r>
       <w:r>
         <w:t>)</w:t>
@@ -2448,11 +2708,11 @@
       <w:pPr>
         <w:pStyle w:val="Heading1"/>
       </w:pPr>
-      <w:bookmarkStart w:id="12" w:name="_Toc475891788"/>
+      <w:bookmarkStart w:id="11" w:name="_Toc478302509"/>
       <w:r>
         <w:t>Assessment of whether you are on target</w:t>
       </w:r>
-      <w:bookmarkEnd w:id="12"/>
+      <w:bookmarkEnd w:id="11"/>
       <w:r>
         <w:t xml:space="preserve"> </w:t>
       </w:r>
@@ -2466,7 +2726,25 @@
         </w:numPr>
       </w:pPr>
       <w:r>
-        <w:t>Design work is going well, but I am not certain I can meet prototype demonstration date.  I will discuss issue with Stakeholder and see if I can get a few more weeks of input from him before taking it in for demo.</w:t>
+        <w:t xml:space="preserve">Design work is going well, but I am not certain I can meet prototype demonstration date.  I </w:t>
+      </w:r>
+      <w:r>
+        <w:t>have</w:t>
+      </w:r>
+      <w:r>
+        <w:t xml:space="preserve"> discuss</w:t>
+      </w:r>
+      <w:r>
+        <w:t>es</w:t>
+      </w:r>
+      <w:r>
+        <w:t xml:space="preserve"> issue with Stakeholder and </w:t>
+      </w:r>
+      <w:r>
+        <w:t xml:space="preserve">will </w:t>
+      </w:r>
+      <w:r>
+        <w:t>see if I can get a few more weeks of input from him before taking it in for demo.</w:t>
       </w:r>
     </w:p>
     <w:p>
@@ -2478,14 +2756,28 @@
         </w:numPr>
       </w:pPr>
       <w:r>
-        <w:t>To sum up, I feel confident I can have a final program that Food Giant can use by August, but am unsure about prototype date.</w:t>
+        <w:t xml:space="preserve">To sum up, I feel confident I can have a </w:t>
+      </w:r>
+      <w:r>
+        <w:t>functional</w:t>
+      </w:r>
+      <w:bookmarkStart w:id="12" w:name="_GoBack"/>
+      <w:bookmarkEnd w:id="12"/>
+      <w:r>
+        <w:t xml:space="preserve"> program that Food Giant can use by August, but am unsure about </w:t>
+      </w:r>
+      <w:r>
+        <w:t xml:space="preserve">meeting </w:t>
+      </w:r>
+      <w:r>
+        <w:t>prototype date.</w:t>
       </w:r>
     </w:p>
     <w:p>
       <w:pPr>
         <w:pStyle w:val="Heading1"/>
       </w:pPr>
-      <w:bookmarkStart w:id="13" w:name="_Toc475891789"/>
+      <w:bookmarkStart w:id="13" w:name="_Toc478302510"/>
       <w:r>
         <w:t>Risk Assessment Update</w:t>
       </w:r>
@@ -2514,7 +2806,7 @@
       <w:pPr>
         <w:pStyle w:val="Heading1"/>
       </w:pPr>
-      <w:bookmarkStart w:id="14" w:name="_Toc475891790"/>
+      <w:bookmarkStart w:id="14" w:name="_Toc478302511"/>
       <w:r>
         <w:t>Update Time Schedule</w:t>
       </w:r>
@@ -2711,7 +3003,7 @@
         <v:path o:extrusionok="f" gradientshapeok="t" o:connecttype="rect"/>
         <o:lock v:ext="edit" aspectratio="t"/>
       </v:shapetype>
-      <v:shape id="_x0000_i1053" type="#_x0000_t75" style="width:450pt;height:270pt;visibility:visible;mso-wrap-style:square" o:bullet="t">
+      <v:shape id="_x0000_i1042" type="#_x0000_t75" style="width:450pt;height:270pt;visibility:visible;mso-wrap-style:square" o:bullet="t">
         <v:imagedata r:id="rId1" o:title=""/>
       </v:shape>
     </w:pict>
@@ -2958,7 +3250,7 @@
         <w:rFonts w:ascii="Symbol" w:hAnsi="Symbol" w:hint="default"/>
       </w:rPr>
     </w:lvl>
-    <w:lvl w:ilvl="1" w:tplc="04090003" w:tentative="1">
+    <w:lvl w:ilvl="1" w:tplc="04090003">
       <w:start w:val="1"/>
       <w:numFmt w:val="bullet"/>
       <w:lvlText w:val="o"/>
@@ -4469,7 +4761,7 @@
 </file>
 
 <file path=customXml/itemProps1.xml><?xml version="1.0" encoding="utf-8"?>
-<ds:datastoreItem xmlns:ds="http://schemas.openxmlformats.org/officeDocument/2006/customXml" ds:itemID="{16B719EF-FDBB-4830-860F-D890BE05CD18}">
+<ds:datastoreItem xmlns:ds="http://schemas.openxmlformats.org/officeDocument/2006/customXml" ds:itemID="{85F45031-EBB5-4B57-8FC6-FCF6D345BEB6}">
   <ds:schemaRefs>
     <ds:schemaRef ds:uri="http://schemas.openxmlformats.org/officeDocument/2006/bibliography"/>
   </ds:schemaRefs>

</xml_diff>